<commit_message>
Report Sections finished: Evaluation, Maintenance
</commit_message>
<xml_diff>
--- a/00_Admin/03_ReportPartII/ReportII.docx
+++ b/00_Admin/03_ReportPartII/ReportII.docx
@@ -2210,7 +2210,7 @@
         <mc:AlternateContent>
           <mc:Choice Requires="wpg">
             <w:drawing>
-              <wp:anchor distT="0" distB="0" distL="114300" distR="114300" simplePos="0" relativeHeight="251660288" behindDoc="0" locked="0" layoutInCell="1" allowOverlap="1" wp14:anchorId="0F8D15A3" wp14:editId="3283B88D">
+              <wp:anchor distT="0" distB="0" distL="114300" distR="114300" simplePos="0" relativeHeight="251660288" behindDoc="0" locked="0" layoutInCell="1" allowOverlap="1" wp14:anchorId="6C28BFDD" wp14:editId="72556144">
                 <wp:simplePos x="0" y="0"/>
                 <wp:positionH relativeFrom="column">
                   <wp:posOffset>-104775</wp:posOffset>
@@ -2303,14 +2303,27 @@
                               <w:r>
                                 <w:t xml:space="preserve">Figure </w:t>
                               </w:r>
-                              <w:fldSimple w:instr=" SEQ Figure \* ARABIC ">
-                                <w:r>
-                                  <w:rPr>
-                                    <w:noProof/>
-                                  </w:rPr>
-                                  <w:t>1</w:t>
-                                </w:r>
-                              </w:fldSimple>
+                              <w:r>
+                                <w:fldChar w:fldCharType="begin"/>
+                              </w:r>
+                              <w:r>
+                                <w:instrText xml:space="preserve"> SEQ Figure \* ARABIC </w:instrText>
+                              </w:r>
+                              <w:r>
+                                <w:fldChar w:fldCharType="separate"/>
+                              </w:r>
+                              <w:r>
+                                <w:rPr>
+                                  <w:noProof/>
+                                </w:rPr>
+                                <w:t>1</w:t>
+                              </w:r>
+                              <w:r>
+                                <w:rPr>
+                                  <w:noProof/>
+                                </w:rPr>
+                                <w:fldChar w:fldCharType="end"/>
+                              </w:r>
                               <w:bookmarkEnd w:id="5"/>
                               <w:r>
                                 <w:t>: Extracting S-kuru</w:t>
@@ -2381,14 +2394,27 @@
                         <w:r>
                           <w:t xml:space="preserve">Figure </w:t>
                         </w:r>
-                        <w:fldSimple w:instr=" SEQ Figure \* ARABIC ">
-                          <w:r>
-                            <w:rPr>
-                              <w:noProof/>
-                            </w:rPr>
-                            <w:t>1</w:t>
-                          </w:r>
-                        </w:fldSimple>
+                        <w:r>
+                          <w:fldChar w:fldCharType="begin"/>
+                        </w:r>
+                        <w:r>
+                          <w:instrText xml:space="preserve"> SEQ Figure \* ARABIC </w:instrText>
+                        </w:r>
+                        <w:r>
+                          <w:fldChar w:fldCharType="separate"/>
+                        </w:r>
+                        <w:r>
+                          <w:rPr>
+                            <w:noProof/>
+                          </w:rPr>
+                          <w:t>1</w:t>
+                        </w:r>
+                        <w:r>
+                          <w:rPr>
+                            <w:noProof/>
+                          </w:rPr>
+                          <w:fldChar w:fldCharType="end"/>
+                        </w:r>
                         <w:bookmarkEnd w:id="6"/>
                         <w:r>
                           <w:t>: Extracting S-kuru</w:t>
@@ -2411,7 +2437,7 @@
         <mc:AlternateContent>
           <mc:Choice Requires="wpg">
             <w:drawing>
-              <wp:anchor distT="0" distB="0" distL="114300" distR="114300" simplePos="0" relativeHeight="251663360" behindDoc="0" locked="0" layoutInCell="1" allowOverlap="1" wp14:anchorId="27B418F8" wp14:editId="432E9F03">
+              <wp:anchor distT="0" distB="0" distL="114300" distR="114300" simplePos="0" relativeHeight="251663360" behindDoc="0" locked="0" layoutInCell="1" allowOverlap="1" wp14:anchorId="508161C4" wp14:editId="0E9083FB">
                 <wp:simplePos x="0" y="0"/>
                 <wp:positionH relativeFrom="column">
                   <wp:posOffset>2352675</wp:posOffset>
@@ -2504,14 +2530,27 @@
                               <w:r>
                                 <w:t xml:space="preserve">Figure </w:t>
                               </w:r>
-                              <w:fldSimple w:instr=" SEQ Figure \* ARABIC ">
-                                <w:r>
-                                  <w:rPr>
-                                    <w:noProof/>
-                                  </w:rPr>
-                                  <w:t>2</w:t>
-                                </w:r>
-                              </w:fldSimple>
+                              <w:r>
+                                <w:fldChar w:fldCharType="begin"/>
+                              </w:r>
+                              <w:r>
+                                <w:instrText xml:space="preserve"> SEQ Figure \* ARABIC </w:instrText>
+                              </w:r>
+                              <w:r>
+                                <w:fldChar w:fldCharType="separate"/>
+                              </w:r>
+                              <w:r>
+                                <w:rPr>
+                                  <w:noProof/>
+                                </w:rPr>
+                                <w:t>2</w:t>
+                              </w:r>
+                              <w:r>
+                                <w:rPr>
+                                  <w:noProof/>
+                                </w:rPr>
+                                <w:fldChar w:fldCharType="end"/>
+                              </w:r>
                               <w:bookmarkEnd w:id="7"/>
                               <w:r>
                                 <w:t>: Launching the Game</w:t>
@@ -2553,14 +2592,27 @@
                         <w:r>
                           <w:t xml:space="preserve">Figure </w:t>
                         </w:r>
-                        <w:fldSimple w:instr=" SEQ Figure \* ARABIC ">
-                          <w:r>
-                            <w:rPr>
-                              <w:noProof/>
-                            </w:rPr>
-                            <w:t>2</w:t>
-                          </w:r>
-                        </w:fldSimple>
+                        <w:r>
+                          <w:fldChar w:fldCharType="begin"/>
+                        </w:r>
+                        <w:r>
+                          <w:instrText xml:space="preserve"> SEQ Figure \* ARABIC </w:instrText>
+                        </w:r>
+                        <w:r>
+                          <w:fldChar w:fldCharType="separate"/>
+                        </w:r>
+                        <w:r>
+                          <w:rPr>
+                            <w:noProof/>
+                          </w:rPr>
+                          <w:t>2</w:t>
+                        </w:r>
+                        <w:r>
+                          <w:rPr>
+                            <w:noProof/>
+                          </w:rPr>
+                          <w:fldChar w:fldCharType="end"/>
+                        </w:r>
                         <w:bookmarkEnd w:id="8"/>
                         <w:r>
                           <w:t>: Launching the Game</w:t>
@@ -3579,6 +3631,14 @@
       <w:pPr>
         <w:pStyle w:val="Heading2"/>
       </w:pPr>
+      <w:r>
+        <w:t>Tester Evaluation</w:t>
+      </w:r>
+    </w:p>
+    <w:p>
+      <w:pPr>
+        <w:pStyle w:val="Heading3"/>
+      </w:pPr>
       <w:bookmarkStart w:id="19" w:name="_Toc296967740"/>
       <w:r>
         <w:t>Game Design &amp; Concept</w:t>
@@ -3592,7 +3652,76 @@
     </w:p>
     <w:p>
       <w:r>
-        <w:t>The actual design of the game was regarded as stylised, however there was some disagreement amongst testers as to whether the colour scheme was either stylised or dull.  Once later levels were introduced with coloured circles and balls, the testers found this much more visually appealing.  Perhaps the integration of a main colour into the initial design of S-kuru could have helped, however I feel that this would have detracted from the primary colour scheme.</w:t>
+        <w:t>The actual design of the game was regarded as stylised, however there was some disagreement amongst testers as to whether the colour scheme was either stylised or dull.  Once later levels were introduced with coloured circles and balls, the testers found this much more visually appealing</w:t>
+      </w:r>
+      <w:r>
+        <w:t xml:space="preserve">.  Perhaps the integration of an accent </w:t>
+      </w:r>
+      <w:r>
+        <w:t>colour into the initial design of S-kuru could have helped, however I feel that this would have detracted from the primary colour scheme.</w:t>
+      </w:r>
+    </w:p>
+    <w:p>
+      <w:pPr>
+        <w:pStyle w:val="Heading3"/>
+      </w:pPr>
+      <w:r>
+        <w:t>Ease-of-Use and Longevity</w:t>
+      </w:r>
+    </w:p>
+    <w:p>
+      <w:r>
+        <w:t xml:space="preserve">Without being given the user manual, there were some issues interacting with the game.  For example, although during the levels the hint system was in place providing a tutorial through the first few levels, </w:t>
+      </w:r>
+      <w:r>
+        <w:t>the menu system itself lacked any explanation.  Whilst this was not a problem for simple button-clicking choices, for the screen where the user has to enter their player profile name this became almost impossible to pass – it not occurring to players to hit [Enter] to submit and continue.</w:t>
+      </w:r>
+    </w:p>
+    <w:p>
+      <w:r>
+        <w:t>The hints system providing a tutorial for the unwitting player helped make the game very self-explanatory, and many users found themselves easily finishing most of the basic levels.</w:t>
+      </w:r>
+    </w:p>
+    <w:p>
+      <w:r>
+        <w:t xml:space="preserve">As for the longevity of the game, it can be infinitely expanded (well, almost: up to 1,000 levels in each of the campaign and user/custom modes) with new and exciting levels.  There could be a minor problem in that it could become difficult to continue to create new and exciting </w:t>
+      </w:r>
+      <w:r>
+        <w:t xml:space="preserve">levels; </w:t>
+      </w:r>
+      <w:r>
+        <w:t>this</w:t>
+      </w:r>
+      <w:r>
+        <w:t xml:space="preserve"> however</w:t>
+      </w:r>
+      <w:r>
+        <w:t xml:space="preserve"> could easily be fixed with a new patch or version</w:t>
+      </w:r>
+      <w:r>
+        <w:t xml:space="preserve"> introducing some new elements into the game whilst keeping the same familiar </w:t>
+      </w:r>
+      <w:r>
+        <w:rPr>
+          <w:i/>
+        </w:rPr>
+        <w:t>core mechanic</w:t>
+      </w:r>
+      <w:r>
+        <w:t>.</w:t>
+      </w:r>
+    </w:p>
+    <w:p>
+      <w:pPr>
+        <w:pStyle w:val="Heading3"/>
+      </w:pPr>
+      <w:r>
+        <w:t>Bugs &amp; Errors</w:t>
+      </w:r>
+    </w:p>
+    <w:p>
+      <w:r>
+        <w:t>Similarly to the previous tester survey, I asked this time if they could find any bugs and if any previous bugs had been fixed.  There were no major issues to report in this area.</w:t>
       </w:r>
     </w:p>
     <w:p>
@@ -3653,13 +3782,7 @@
         </w:numPr>
       </w:pPr>
       <w:r>
-        <w:t>Anything that is ‘clickable’ throughout the game should be label</w:t>
-      </w:r>
-      <w:r>
-        <w:t>l</w:t>
-      </w:r>
-      <w:r>
-        <w:t>ed or designed in such a way as to make it visually so.</w:t>
+        <w:t>Anything that is ‘clickable’ throughout the game should be labelled or designed in such a way as to make it visually so.</w:t>
       </w:r>
     </w:p>
     <w:p>
@@ -3674,6 +3797,7 @@
         <w:rPr>
           <w:rStyle w:val="IntenseEmphasis"/>
         </w:rPr>
+        <w:lastRenderedPageBreak/>
         <w:t>Complexity of Thought</w:t>
       </w:r>
       <w:r>
@@ -3967,7 +4091,6 @@
               <w:rPr>
                 <w:b/>
               </w:rPr>
-              <w:lastRenderedPageBreak/>
               <w:t>Complexity of Thought</w:t>
             </w:r>
             <w:r>
@@ -4061,19 +4184,117 @@
               <w:t xml:space="preserve"> however the levels may become</w:t>
             </w:r>
             <w:r>
-              <w:t xml:space="preserve"> somewhat repetitive eventually due to a lack of other me</w:t>
-            </w:r>
-            <w:bookmarkStart w:id="20" w:name="_GoBack"/>
-            <w:bookmarkEnd w:id="20"/>
-            <w:r>
-              <w:t>chanics in the game.</w:t>
+              <w:t xml:space="preserve"> somewhat repetitive eventually due to a lack of other mechanics in the game.</w:t>
             </w:r>
           </w:p>
         </w:tc>
       </w:tr>
     </w:tbl>
     <w:p/>
-    <w:p/>
+    <w:p>
+      <w:r>
+        <w:br w:type="page"/>
+      </w:r>
+    </w:p>
+    <w:p>
+      <w:pPr>
+        <w:pStyle w:val="Heading1"/>
+      </w:pPr>
+      <w:r>
+        <w:lastRenderedPageBreak/>
+        <w:t>Maintenance</w:t>
+      </w:r>
+    </w:p>
+    <w:p>
+      <w:r>
+        <w:t xml:space="preserve">Although not directly connected to user feedback about a prototype of S-kuru, at around the half-way stage </w:t>
+      </w:r>
+      <w:r>
+        <w:t>of development it was decided to spend what would turn out being a significant chunk of development time restructuring the source code of S-kuru and partially rewriting most modules.  The main reason for this was poor planning of module design during the Pre-Implementation stages of the Software Development Cycle, and was likely a result of using the Prototyping Method for developing software.</w:t>
+      </w:r>
+    </w:p>
+    <w:p>
+      <w:r>
+        <w:t>This rewiting involved simplifying much of the logic used in the game (particularly in the physicsEngine module) as well as the removal of superfluous functions and code that was no longer required for the successful execution of the program.</w:t>
+      </w:r>
+    </w:p>
+    <w:p>
+      <w:r>
+        <w:t>Despite having some users regularly testing prototypes throug</w:t>
+      </w:r>
+      <w:r>
+        <w:t>hout the development of S-kuru, the two official and structured testing phases occurred (as recommended in the assessment guidelines sheet) during the two tester surveys.  Following these, some major (and some minor) changes were made to the game to improve the overall product.</w:t>
+      </w:r>
+    </w:p>
+    <w:p>
+      <w:r>
+        <w:t>Some basic fixes to the game’s GUI and the physicsEngine bounce and collision logic helped to stabilise the game and make it more user-friendly.  I didn’t change any of the controls as I felt that they were already intuitive and clear for users that were already familiar with gaming conventions (and indeed, the one tester that was having problems with the controls was beginning to get the hang of changing colours with the number keys anyway).</w:t>
+      </w:r>
+    </w:p>
+    <w:p>
+      <w:r>
+        <w:t xml:space="preserve">The mechanics of the game were rethought following the testers’ advice, and despite some thoughts that it was over-simplified I believe that with proper level designs it could be made sufficiently </w:t>
+      </w:r>
+      <w:r>
+        <w:t>complex and sophisticated</w:t>
+      </w:r>
+      <w:bookmarkStart w:id="20" w:name="_GoBack"/>
+      <w:bookmarkEnd w:id="20"/>
+      <w:r>
+        <w:t>.</w:t>
+      </w:r>
+    </w:p>
+    <w:p>
+      <w:r>
+        <w:t>Many bug-fixes were also undertaken after testers’ finding the various crashes etc.</w:t>
+      </w:r>
+    </w:p>
+    <w:p>
+      <w:pPr>
+        <w:rPr>
+          <w:i/>
+        </w:rPr>
+      </w:pPr>
+    </w:p>
+    <w:p>
+      <w:pPr>
+        <w:rPr>
+          <w:i/>
+        </w:rPr>
+      </w:pPr>
+    </w:p>
+    <w:p>
+      <w:pPr>
+        <w:rPr>
+          <w:i/>
+        </w:rPr>
+      </w:pPr>
+    </w:p>
+    <w:p>
+      <w:pPr>
+        <w:rPr>
+          <w:i/>
+        </w:rPr>
+      </w:pPr>
+      <w:r>
+        <w:rPr>
+          <w:i/>
+        </w:rPr>
+        <w:t>Please Note: due to the large amount of paper that would be required</w:t>
+      </w:r>
+      <w:r>
+        <w:rPr>
+          <w:i/>
+        </w:rPr>
+        <w:t xml:space="preserve"> (over 20 sheets)</w:t>
+      </w:r>
+      <w:r>
+        <w:rPr>
+          <w:i/>
+        </w:rPr>
+        <w:t>, the Logbook for S-kuru has only had the first few pages printed.  The rest of the logbook can be accessed from the CD, which also contains digital copies of this report.</w:t>
+      </w:r>
+    </w:p>
     <w:p>
       <w:r>
         <w:br w:type="page"/>
@@ -4457,6 +4678,179 @@
         <w:t>Appendix B: Game Evaluation Survey</w:t>
       </w:r>
       <w:bookmarkEnd w:id="26"/>
+    </w:p>
+    <w:p>
+      <w:r>
+        <w:t>This survey was given to a small group of testers following revisions to S-kuru based on their feedback from the Testers’ Survey (see Appendix A).  It was a short survey divided into three main sections for legibility.</w:t>
+      </w:r>
+    </w:p>
+    <w:p>
+      <w:pPr>
+        <w:pStyle w:val="Heading2"/>
+      </w:pPr>
+      <w:r>
+        <w:t>Game Design &amp; Concept</w:t>
+      </w:r>
+    </w:p>
+    <w:p>
+      <w:pPr>
+        <w:pStyle w:val="ListParagraph"/>
+        <w:numPr>
+          <w:ilvl w:val="0"/>
+          <w:numId w:val="8"/>
+        </w:numPr>
+      </w:pPr>
+      <w:r>
+        <w:t>What are your first impressions when you launched the game?</w:t>
+      </w:r>
+    </w:p>
+    <w:p>
+      <w:pPr>
+        <w:pStyle w:val="ListParagraph"/>
+        <w:numPr>
+          <w:ilvl w:val="0"/>
+          <w:numId w:val="8"/>
+        </w:numPr>
+      </w:pPr>
+      <w:r>
+        <w:t>Rate the design of the main menu (From 1 – 5)</w:t>
+      </w:r>
+    </w:p>
+    <w:p>
+      <w:pPr>
+        <w:pStyle w:val="ListParagraph"/>
+        <w:numPr>
+          <w:ilvl w:val="0"/>
+          <w:numId w:val="8"/>
+        </w:numPr>
+      </w:pPr>
+      <w:r>
+        <w:t>Would you like to see the menu design changed or improved?  If so, how?</w:t>
+      </w:r>
+    </w:p>
+    <w:p>
+      <w:pPr>
+        <w:pStyle w:val="ListParagraph"/>
+        <w:numPr>
+          <w:ilvl w:val="0"/>
+          <w:numId w:val="8"/>
+        </w:numPr>
+      </w:pPr>
+      <w:r>
+        <w:t>Rate the design of the levels (From 1 – 5)</w:t>
+      </w:r>
+    </w:p>
+    <w:p>
+      <w:pPr>
+        <w:pStyle w:val="ListParagraph"/>
+        <w:numPr>
+          <w:ilvl w:val="0"/>
+          <w:numId w:val="8"/>
+        </w:numPr>
+      </w:pPr>
+      <w:r>
+        <w:t>What, if anything, would you change about the level design?</w:t>
+      </w:r>
+    </w:p>
+    <w:p>
+      <w:pPr>
+        <w:pStyle w:val="ListParagraph"/>
+        <w:numPr>
+          <w:ilvl w:val="0"/>
+          <w:numId w:val="8"/>
+        </w:numPr>
+      </w:pPr>
+      <w:r>
+        <w:t>Did you find the levels clear and know what you were expected to do?</w:t>
+      </w:r>
+    </w:p>
+    <w:p>
+      <w:pPr>
+        <w:pStyle w:val="Heading2"/>
+      </w:pPr>
+      <w:r>
+        <w:t>Ease of Use &amp; Longevity</w:t>
+      </w:r>
+    </w:p>
+    <w:p>
+      <w:pPr>
+        <w:pStyle w:val="ListParagraph"/>
+        <w:numPr>
+          <w:ilvl w:val="0"/>
+          <w:numId w:val="9"/>
+        </w:numPr>
+      </w:pPr>
+      <w:r>
+        <w:t>How did you find the gameplay on the first level?  Did you understand what was expected to complete the level?</w:t>
+      </w:r>
+    </w:p>
+    <w:p>
+      <w:pPr>
+        <w:pStyle w:val="ListParagraph"/>
+        <w:numPr>
+          <w:ilvl w:val="0"/>
+          <w:numId w:val="9"/>
+        </w:numPr>
+      </w:pPr>
+      <w:r>
+        <w:t>Did you notice the hint text at the bottom of the level?  Did it help you at all?</w:t>
+      </w:r>
+    </w:p>
+    <w:p>
+      <w:pPr>
+        <w:pStyle w:val="ListParagraph"/>
+        <w:numPr>
+          <w:ilvl w:val="0"/>
+          <w:numId w:val="9"/>
+        </w:numPr>
+      </w:pPr>
+      <w:r>
+        <w:t>How could S-kuru be improved to be more intuitive?</w:t>
+      </w:r>
+    </w:p>
+    <w:p>
+      <w:pPr>
+        <w:pStyle w:val="ListParagraph"/>
+        <w:numPr>
+          <w:ilvl w:val="0"/>
+          <w:numId w:val="9"/>
+        </w:numPr>
+      </w:pPr>
+      <w:r>
+        <w:t>How long did the levels take you to complete?</w:t>
+      </w:r>
+    </w:p>
+    <w:p>
+      <w:pPr>
+        <w:pStyle w:val="Heading2"/>
+      </w:pPr>
+      <w:r>
+        <w:t>Bugs &amp; Errors</w:t>
+      </w:r>
+    </w:p>
+    <w:p>
+      <w:pPr>
+        <w:pStyle w:val="ListParagraph"/>
+        <w:numPr>
+          <w:ilvl w:val="0"/>
+          <w:numId w:val="10"/>
+        </w:numPr>
+      </w:pPr>
+      <w:r>
+        <w:t>If you encountered any bugs last time, have they been fixed?</w:t>
+      </w:r>
+    </w:p>
+    <w:p>
+      <w:pPr>
+        <w:pStyle w:val="ListParagraph"/>
+        <w:numPr>
+          <w:ilvl w:val="0"/>
+          <w:numId w:val="10"/>
+        </w:numPr>
+      </w:pPr>
+      <w:r>
+        <w:t>Please list any errors, crashes or bugs that you encounter whilst playing S-kuru.</w:t>
+      </w:r>
     </w:p>
     <w:sectPr>
       <w:headerReference w:type="default" r:id="rId14"/>
@@ -4656,7 +5050,7 @@
                                   <w:sz w:val="44"/>
                                   <w:szCs w:val="44"/>
                                 </w:rPr>
-                                <w:t>7</w:t>
+                                <w:t>8</w:t>
                               </w:r>
                               <w:r>
                                 <w:rPr>
@@ -4727,7 +5121,7 @@
                             <w:sz w:val="44"/>
                             <w:szCs w:val="44"/>
                           </w:rPr>
-                          <w:t>7</w:t>
+                          <w:t>8</w:t>
                         </w:r>
                         <w:r>
                           <w:rPr>
@@ -4957,7 +5351,7 @@
   <w:abstractNum w:abstractNumId="2">
     <w:nsid w:val="17177C58"/>
     <w:multiLevelType w:val="hybridMultilevel"/>
-    <w:tmpl w:val="FCD28F94"/>
+    <w:tmpl w:val="4F48ECE8"/>
     <w:lvl w:ilvl="0" w:tplc="0C09000F">
       <w:start w:val="1"/>
       <w:numFmt w:val="decimal"/>
@@ -5041,6 +5435,178 @@
     </w:lvl>
   </w:abstractNum>
   <w:abstractNum w:abstractNumId="3">
+    <w:nsid w:val="1DDB1BB5"/>
+    <w:multiLevelType w:val="hybridMultilevel"/>
+    <w:tmpl w:val="4F48ECE8"/>
+    <w:lvl w:ilvl="0" w:tplc="0C09000F">
+      <w:start w:val="1"/>
+      <w:numFmt w:val="decimal"/>
+      <w:lvlText w:val="%1."/>
+      <w:lvlJc w:val="left"/>
+      <w:pPr>
+        <w:ind w:left="720" w:hanging="360"/>
+      </w:pPr>
+    </w:lvl>
+    <w:lvl w:ilvl="1" w:tplc="0C090019" w:tentative="1">
+      <w:start w:val="1"/>
+      <w:numFmt w:val="lowerLetter"/>
+      <w:lvlText w:val="%2."/>
+      <w:lvlJc w:val="left"/>
+      <w:pPr>
+        <w:ind w:left="1440" w:hanging="360"/>
+      </w:pPr>
+    </w:lvl>
+    <w:lvl w:ilvl="2" w:tplc="0C09001B" w:tentative="1">
+      <w:start w:val="1"/>
+      <w:numFmt w:val="lowerRoman"/>
+      <w:lvlText w:val="%3."/>
+      <w:lvlJc w:val="right"/>
+      <w:pPr>
+        <w:ind w:left="2160" w:hanging="180"/>
+      </w:pPr>
+    </w:lvl>
+    <w:lvl w:ilvl="3" w:tplc="0C09000F" w:tentative="1">
+      <w:start w:val="1"/>
+      <w:numFmt w:val="decimal"/>
+      <w:lvlText w:val="%4."/>
+      <w:lvlJc w:val="left"/>
+      <w:pPr>
+        <w:ind w:left="2880" w:hanging="360"/>
+      </w:pPr>
+    </w:lvl>
+    <w:lvl w:ilvl="4" w:tplc="0C090019" w:tentative="1">
+      <w:start w:val="1"/>
+      <w:numFmt w:val="lowerLetter"/>
+      <w:lvlText w:val="%5."/>
+      <w:lvlJc w:val="left"/>
+      <w:pPr>
+        <w:ind w:left="3600" w:hanging="360"/>
+      </w:pPr>
+    </w:lvl>
+    <w:lvl w:ilvl="5" w:tplc="0C09001B" w:tentative="1">
+      <w:start w:val="1"/>
+      <w:numFmt w:val="lowerRoman"/>
+      <w:lvlText w:val="%6."/>
+      <w:lvlJc w:val="right"/>
+      <w:pPr>
+        <w:ind w:left="4320" w:hanging="180"/>
+      </w:pPr>
+    </w:lvl>
+    <w:lvl w:ilvl="6" w:tplc="0C09000F" w:tentative="1">
+      <w:start w:val="1"/>
+      <w:numFmt w:val="decimal"/>
+      <w:lvlText w:val="%7."/>
+      <w:lvlJc w:val="left"/>
+      <w:pPr>
+        <w:ind w:left="5040" w:hanging="360"/>
+      </w:pPr>
+    </w:lvl>
+    <w:lvl w:ilvl="7" w:tplc="0C090019" w:tentative="1">
+      <w:start w:val="1"/>
+      <w:numFmt w:val="lowerLetter"/>
+      <w:lvlText w:val="%8."/>
+      <w:lvlJc w:val="left"/>
+      <w:pPr>
+        <w:ind w:left="5760" w:hanging="360"/>
+      </w:pPr>
+    </w:lvl>
+    <w:lvl w:ilvl="8" w:tplc="0C09001B" w:tentative="1">
+      <w:start w:val="1"/>
+      <w:numFmt w:val="lowerRoman"/>
+      <w:lvlText w:val="%9."/>
+      <w:lvlJc w:val="right"/>
+      <w:pPr>
+        <w:ind w:left="6480" w:hanging="180"/>
+      </w:pPr>
+    </w:lvl>
+  </w:abstractNum>
+  <w:abstractNum w:abstractNumId="4">
+    <w:nsid w:val="20FA5057"/>
+    <w:multiLevelType w:val="hybridMultilevel"/>
+    <w:tmpl w:val="D8DE598A"/>
+    <w:lvl w:ilvl="0" w:tplc="0C09000F">
+      <w:start w:val="1"/>
+      <w:numFmt w:val="decimal"/>
+      <w:lvlText w:val="%1."/>
+      <w:lvlJc w:val="left"/>
+      <w:pPr>
+        <w:ind w:left="720" w:hanging="360"/>
+      </w:pPr>
+    </w:lvl>
+    <w:lvl w:ilvl="1" w:tplc="0C090019" w:tentative="1">
+      <w:start w:val="1"/>
+      <w:numFmt w:val="lowerLetter"/>
+      <w:lvlText w:val="%2."/>
+      <w:lvlJc w:val="left"/>
+      <w:pPr>
+        <w:ind w:left="1440" w:hanging="360"/>
+      </w:pPr>
+    </w:lvl>
+    <w:lvl w:ilvl="2" w:tplc="0C09001B" w:tentative="1">
+      <w:start w:val="1"/>
+      <w:numFmt w:val="lowerRoman"/>
+      <w:lvlText w:val="%3."/>
+      <w:lvlJc w:val="right"/>
+      <w:pPr>
+        <w:ind w:left="2160" w:hanging="180"/>
+      </w:pPr>
+    </w:lvl>
+    <w:lvl w:ilvl="3" w:tplc="0C09000F" w:tentative="1">
+      <w:start w:val="1"/>
+      <w:numFmt w:val="decimal"/>
+      <w:lvlText w:val="%4."/>
+      <w:lvlJc w:val="left"/>
+      <w:pPr>
+        <w:ind w:left="2880" w:hanging="360"/>
+      </w:pPr>
+    </w:lvl>
+    <w:lvl w:ilvl="4" w:tplc="0C090019" w:tentative="1">
+      <w:start w:val="1"/>
+      <w:numFmt w:val="lowerLetter"/>
+      <w:lvlText w:val="%5."/>
+      <w:lvlJc w:val="left"/>
+      <w:pPr>
+        <w:ind w:left="3600" w:hanging="360"/>
+      </w:pPr>
+    </w:lvl>
+    <w:lvl w:ilvl="5" w:tplc="0C09001B" w:tentative="1">
+      <w:start w:val="1"/>
+      <w:numFmt w:val="lowerRoman"/>
+      <w:lvlText w:val="%6."/>
+      <w:lvlJc w:val="right"/>
+      <w:pPr>
+        <w:ind w:left="4320" w:hanging="180"/>
+      </w:pPr>
+    </w:lvl>
+    <w:lvl w:ilvl="6" w:tplc="0C09000F" w:tentative="1">
+      <w:start w:val="1"/>
+      <w:numFmt w:val="decimal"/>
+      <w:lvlText w:val="%7."/>
+      <w:lvlJc w:val="left"/>
+      <w:pPr>
+        <w:ind w:left="5040" w:hanging="360"/>
+      </w:pPr>
+    </w:lvl>
+    <w:lvl w:ilvl="7" w:tplc="0C090019" w:tentative="1">
+      <w:start w:val="1"/>
+      <w:numFmt w:val="lowerLetter"/>
+      <w:lvlText w:val="%8."/>
+      <w:lvlJc w:val="left"/>
+      <w:pPr>
+        <w:ind w:left="5760" w:hanging="360"/>
+      </w:pPr>
+    </w:lvl>
+    <w:lvl w:ilvl="8" w:tplc="0C09001B" w:tentative="1">
+      <w:start w:val="1"/>
+      <w:numFmt w:val="lowerRoman"/>
+      <w:lvlText w:val="%9."/>
+      <w:lvlJc w:val="right"/>
+      <w:pPr>
+        <w:ind w:left="6480" w:hanging="180"/>
+      </w:pPr>
+    </w:lvl>
+  </w:abstractNum>
+  <w:abstractNum w:abstractNumId="5">
     <w:nsid w:val="22705202"/>
     <w:multiLevelType w:val="hybridMultilevel"/>
     <w:tmpl w:val="9DB2547E"/>
@@ -5126,7 +5692,93 @@
       </w:pPr>
     </w:lvl>
   </w:abstractNum>
-  <w:abstractNum w:abstractNumId="4">
+  <w:abstractNum w:abstractNumId="6">
+    <w:nsid w:val="281D285B"/>
+    <w:multiLevelType w:val="hybridMultilevel"/>
+    <w:tmpl w:val="C0DAF192"/>
+    <w:lvl w:ilvl="0" w:tplc="0C09000F">
+      <w:start w:val="1"/>
+      <w:numFmt w:val="decimal"/>
+      <w:lvlText w:val="%1."/>
+      <w:lvlJc w:val="left"/>
+      <w:pPr>
+        <w:ind w:left="720" w:hanging="360"/>
+      </w:pPr>
+    </w:lvl>
+    <w:lvl w:ilvl="1" w:tplc="0C090019" w:tentative="1">
+      <w:start w:val="1"/>
+      <w:numFmt w:val="lowerLetter"/>
+      <w:lvlText w:val="%2."/>
+      <w:lvlJc w:val="left"/>
+      <w:pPr>
+        <w:ind w:left="1440" w:hanging="360"/>
+      </w:pPr>
+    </w:lvl>
+    <w:lvl w:ilvl="2" w:tplc="0C09001B" w:tentative="1">
+      <w:start w:val="1"/>
+      <w:numFmt w:val="lowerRoman"/>
+      <w:lvlText w:val="%3."/>
+      <w:lvlJc w:val="right"/>
+      <w:pPr>
+        <w:ind w:left="2160" w:hanging="180"/>
+      </w:pPr>
+    </w:lvl>
+    <w:lvl w:ilvl="3" w:tplc="0C09000F" w:tentative="1">
+      <w:start w:val="1"/>
+      <w:numFmt w:val="decimal"/>
+      <w:lvlText w:val="%4."/>
+      <w:lvlJc w:val="left"/>
+      <w:pPr>
+        <w:ind w:left="2880" w:hanging="360"/>
+      </w:pPr>
+    </w:lvl>
+    <w:lvl w:ilvl="4" w:tplc="0C090019" w:tentative="1">
+      <w:start w:val="1"/>
+      <w:numFmt w:val="lowerLetter"/>
+      <w:lvlText w:val="%5."/>
+      <w:lvlJc w:val="left"/>
+      <w:pPr>
+        <w:ind w:left="3600" w:hanging="360"/>
+      </w:pPr>
+    </w:lvl>
+    <w:lvl w:ilvl="5" w:tplc="0C09001B" w:tentative="1">
+      <w:start w:val="1"/>
+      <w:numFmt w:val="lowerRoman"/>
+      <w:lvlText w:val="%6."/>
+      <w:lvlJc w:val="right"/>
+      <w:pPr>
+        <w:ind w:left="4320" w:hanging="180"/>
+      </w:pPr>
+    </w:lvl>
+    <w:lvl w:ilvl="6" w:tplc="0C09000F" w:tentative="1">
+      <w:start w:val="1"/>
+      <w:numFmt w:val="decimal"/>
+      <w:lvlText w:val="%7."/>
+      <w:lvlJc w:val="left"/>
+      <w:pPr>
+        <w:ind w:left="5040" w:hanging="360"/>
+      </w:pPr>
+    </w:lvl>
+    <w:lvl w:ilvl="7" w:tplc="0C090019" w:tentative="1">
+      <w:start w:val="1"/>
+      <w:numFmt w:val="lowerLetter"/>
+      <w:lvlText w:val="%8."/>
+      <w:lvlJc w:val="left"/>
+      <w:pPr>
+        <w:ind w:left="5760" w:hanging="360"/>
+      </w:pPr>
+    </w:lvl>
+    <w:lvl w:ilvl="8" w:tplc="0C09001B" w:tentative="1">
+      <w:start w:val="1"/>
+      <w:numFmt w:val="lowerRoman"/>
+      <w:lvlText w:val="%9."/>
+      <w:lvlJc w:val="right"/>
+      <w:pPr>
+        <w:ind w:left="6480" w:hanging="180"/>
+      </w:pPr>
+    </w:lvl>
+  </w:abstractNum>
+  <w:abstractNum w:abstractNumId="7">
     <w:nsid w:val="5A8D1EE3"/>
     <w:multiLevelType w:val="hybridMultilevel"/>
     <w:tmpl w:val="3F80868A"/>
@@ -5212,7 +5864,7 @@
       </w:pPr>
     </w:lvl>
   </w:abstractNum>
-  <w:abstractNum w:abstractNumId="5">
+  <w:abstractNum w:abstractNumId="8">
     <w:nsid w:val="721610EE"/>
     <w:multiLevelType w:val="hybridMultilevel"/>
     <w:tmpl w:val="483C8FDA"/>
@@ -5298,7 +5950,7 @@
       </w:pPr>
     </w:lvl>
   </w:abstractNum>
-  <w:abstractNum w:abstractNumId="6">
+  <w:abstractNum w:abstractNumId="9">
     <w:nsid w:val="766304A0"/>
     <w:multiLevelType w:val="hybridMultilevel"/>
     <w:tmpl w:val="301852B0"/>
@@ -5388,22 +6040,31 @@
     <w:abstractNumId w:val="1"/>
   </w:num>
   <w:num w:numId="2">
-    <w:abstractNumId w:val="4"/>
+    <w:abstractNumId w:val="7"/>
   </w:num>
   <w:num w:numId="3">
-    <w:abstractNumId w:val="5"/>
+    <w:abstractNumId w:val="8"/>
   </w:num>
   <w:num w:numId="4">
-    <w:abstractNumId w:val="6"/>
+    <w:abstractNumId w:val="9"/>
   </w:num>
   <w:num w:numId="5">
-    <w:abstractNumId w:val="3"/>
+    <w:abstractNumId w:val="5"/>
   </w:num>
   <w:num w:numId="6">
     <w:abstractNumId w:val="2"/>
   </w:num>
   <w:num w:numId="7">
     <w:abstractNumId w:val="0"/>
+  </w:num>
+  <w:num w:numId="8">
+    <w:abstractNumId w:val="3"/>
+  </w:num>
+  <w:num w:numId="9">
+    <w:abstractNumId w:val="4"/>
+  </w:num>
+  <w:num w:numId="10">
+    <w:abstractNumId w:val="6"/>
   </w:num>
 </w:numbering>
 </file>
@@ -7204,7 +7865,7 @@
 </file>
 
 <file path=customXml/itemProps1.xml><?xml version="1.0" encoding="utf-8"?>
-<ds:datastoreItem xmlns:ds="http://schemas.openxmlformats.org/officeDocument/2006/customXml" ds:itemID="{1C789880-2CED-4F7B-B51F-4C8B1F9144E2}">
+<ds:datastoreItem xmlns:ds="http://schemas.openxmlformats.org/officeDocument/2006/customXml" ds:itemID="{67B05B1E-E052-46CC-B9F2-74DA71451E82}">
   <ds:schemaRefs>
     <ds:schemaRef ds:uri="http://schemas.openxmlformats.org/officeDocument/2006/bibliography"/>
   </ds:schemaRefs>

</xml_diff>